<commit_message>
meeting record & ecosystem mapping
</commit_message>
<xml_diff>
--- a/Meeting Record.docx
+++ b/Meeting Record.docx
@@ -837,6 +837,7 @@
           <w:lang w:val="en-US" w:eastAsia="zh-CN"/>
         </w:rPr>
       </w:pPr>
+      <w:bookmarkStart w:id="6" w:name="OLE_LINK7"/>
       <w:r>
         <w:rPr>
           <w:rFonts w:hint="eastAsia"/>
@@ -955,7 +956,15 @@
           <w:rFonts w:hint="eastAsia"/>
           <w:lang w:val="en-US" w:eastAsia="zh-CN"/>
         </w:rPr>
-        <w:t>Task2 (due by next meeting):</w:t>
+        <w:t>T</w:t>
+      </w:r>
+      <w:bookmarkStart w:id="7" w:name="OLE_LINK9"/>
+      <w:r>
+        <w:rPr>
+          <w:rFonts w:hint="eastAsia"/>
+          <w:lang w:val="en-US" w:eastAsia="zh-CN"/>
+        </w:rPr>
+        <w:t>ask2 (due by next meeting):</w:t>
       </w:r>
     </w:p>
     <w:p>
@@ -989,6 +998,7 @@
           <w:lang w:val="en-US" w:eastAsia="zh-CN"/>
         </w:rPr>
       </w:pPr>
+      <w:bookmarkStart w:id="8" w:name="OLE_LINK8"/>
       <w:r>
         <w:rPr>
           <w:rFonts w:hint="default"/>
@@ -1031,6 +1041,7 @@
         </w:rPr>
         <w:t xml:space="preserve"> &amp;</w:t>
       </w:r>
+      <w:bookmarkEnd w:id="7"/>
       <w:r>
         <w:rPr>
           <w:rFonts w:hint="default"/>
@@ -1038,11 +1049,227 @@
         </w:rPr>
         <w:t xml:space="preserve"> yifei</w:t>
       </w:r>
-      <w:bookmarkStart w:id="6" w:name="_GoBack"/>
-      <w:bookmarkEnd w:id="6"/>
-    </w:p>
-    <w:p>
-      <w:pPr>
+      <w:bookmarkEnd w:id="8"/>
+    </w:p>
+    <w:bookmarkEnd w:id="6"/>
+    <w:p>
+      <w:pPr>
+        <w:rPr>
+          <w:rFonts w:hint="default"/>
+          <w:lang w:val="en-US" w:eastAsia="zh-CN"/>
+        </w:rPr>
+      </w:pPr>
+    </w:p>
+    <w:p>
+      <w:pPr>
+        <w:rPr>
+          <w:rFonts w:hint="default"/>
+          <w:lang w:val="en-US" w:eastAsia="zh-CN"/>
+        </w:rPr>
+      </w:pPr>
+    </w:p>
+    <w:p>
+      <w:pPr>
+        <w:rPr>
+          <w:rFonts w:hint="default"/>
+          <w:lang w:val="en-US" w:eastAsia="zh-CN"/>
+        </w:rPr>
+      </w:pPr>
+    </w:p>
+    <w:p>
+      <w:pPr>
+        <w:pStyle w:val="4"/>
+        <w:numPr>
+          <w:ilvl w:val="0"/>
+          <w:numId w:val="2"/>
+        </w:numPr>
+        <w:ind w:firstLineChars="0"/>
+        <w:rPr>
+          <w:rFonts w:hint="default" w:eastAsiaTheme="minorEastAsia"/>
+          <w:lang w:val="en-US" w:eastAsia="zh-CN"/>
+        </w:rPr>
+      </w:pPr>
+      <w:r>
+        <w:rPr>
+          <w:rFonts w:hint="eastAsia"/>
+        </w:rPr>
+        <w:t>3.</w:t>
+      </w:r>
+      <w:r>
+        <w:rPr>
+          <w:rFonts w:hint="eastAsia"/>
+          <w:lang w:val="en-US" w:eastAsia="zh-CN"/>
+        </w:rPr>
+        <w:t>25</w:t>
+      </w:r>
+      <w:r>
+        <w:t xml:space="preserve"> – </w:t>
+      </w:r>
+      <w:r>
+        <w:rPr>
+          <w:rFonts w:hint="eastAsia"/>
+        </w:rPr>
+        <w:t>Mee</w:t>
+      </w:r>
+      <w:r>
+        <w:t>ting Record</w:t>
+      </w:r>
+    </w:p>
+    <w:p>
+      <w:pPr>
+        <w:rPr>
+          <w:rFonts w:hint="eastAsia"/>
+          <w:lang w:val="en-US" w:eastAsia="zh-CN"/>
+        </w:rPr>
+      </w:pPr>
+      <w:r>
+        <w:rPr>
+          <w:rFonts w:hint="eastAsia"/>
+          <w:lang w:val="en-US" w:eastAsia="zh-CN"/>
+        </w:rPr>
+        <w:t>Be clear about the goal of the project (achieve food safety, food supply stability, uniform distribution ).</w:t>
+      </w:r>
+    </w:p>
+    <w:p>
+      <w:pPr>
+        <w:rPr>
+          <w:rFonts w:hint="default"/>
+          <w:lang w:val="en-US" w:eastAsia="zh-CN"/>
+        </w:rPr>
+      </w:pPr>
+      <w:r>
+        <w:rPr>
+          <w:rFonts w:hint="default"/>
+          <w:lang w:val="en-US" w:eastAsia="zh-CN"/>
+        </w:rPr>
+        <w:t xml:space="preserve">extract </w:t>
+      </w:r>
+      <w:r>
+        <w:rPr>
+          <w:rFonts w:hint="eastAsia"/>
+          <w:lang w:val="en-US" w:eastAsia="zh-CN"/>
+        </w:rPr>
+        <w:t>some problems South Africa Agriculture faces and analyse solutions related to DEA</w:t>
+      </w:r>
+    </w:p>
+    <w:p>
+      <w:pPr>
+        <w:rPr>
+          <w:rFonts w:hint="default"/>
+          <w:lang w:val="en-US" w:eastAsia="zh-CN"/>
+        </w:rPr>
+      </w:pPr>
+    </w:p>
+    <w:p>
+      <w:pPr>
+        <w:rPr>
+          <w:rFonts w:hint="eastAsia"/>
+          <w:lang w:val="en-US" w:eastAsia="zh-CN"/>
+        </w:rPr>
+      </w:pPr>
+      <w:r>
+        <w:rPr>
+          <w:rFonts w:hint="eastAsia"/>
+          <w:lang w:val="en-US" w:eastAsia="zh-CN"/>
+        </w:rPr>
+        <w:t>Individual work(due by next meeting):</w:t>
+      </w:r>
+    </w:p>
+    <w:p>
+      <w:pPr>
+        <w:ind w:firstLine="420" w:firstLineChars="0"/>
+        <w:rPr>
+          <w:rFonts w:hint="eastAsia"/>
+          <w:lang w:val="en-US" w:eastAsia="zh-CN"/>
+        </w:rPr>
+      </w:pPr>
+      <w:r>
+        <w:rPr>
+          <w:rFonts w:hint="eastAsia"/>
+          <w:lang w:val="en-US" w:eastAsia="zh-CN"/>
+        </w:rPr>
+        <w:t xml:space="preserve">Do some research and </w:t>
+      </w:r>
+      <w:bookmarkStart w:id="9" w:name="_GoBack"/>
+      <w:bookmarkEnd w:id="9"/>
+      <w:r>
+        <w:rPr>
+          <w:rFonts w:hint="eastAsia"/>
+          <w:lang w:val="en-US" w:eastAsia="zh-CN"/>
+        </w:rPr>
+        <w:t xml:space="preserve">write the Project Report: </w:t>
+      </w:r>
+    </w:p>
+    <w:p>
+      <w:pPr>
+        <w:ind w:left="420" w:leftChars="0" w:firstLine="420" w:firstLineChars="0"/>
+        <w:rPr>
+          <w:rFonts w:hint="default"/>
+          <w:lang w:val="en-US" w:eastAsia="zh-CN"/>
+        </w:rPr>
+      </w:pPr>
+      <w:r>
+        <w:rPr>
+          <w:rFonts w:hint="eastAsia"/>
+          <w:lang w:val="en-US" w:eastAsia="zh-CN"/>
+        </w:rPr>
+        <w:t>Executive summary: Xi</w:t>
+      </w:r>
+    </w:p>
+    <w:p>
+      <w:pPr>
+        <w:ind w:left="420" w:leftChars="0" w:firstLine="420" w:firstLineChars="0"/>
+        <w:rPr>
+          <w:rFonts w:hint="eastAsia"/>
+          <w:lang w:val="en-US" w:eastAsia="zh-CN"/>
+        </w:rPr>
+      </w:pPr>
+      <w:r>
+        <w:rPr>
+          <w:rFonts w:hint="eastAsia"/>
+          <w:lang w:val="en-US" w:eastAsia="zh-CN"/>
+        </w:rPr>
+        <w:t>1-Introduction: Yifei</w:t>
+      </w:r>
+    </w:p>
+    <w:p>
+      <w:pPr>
+        <w:ind w:left="420" w:leftChars="0" w:firstLine="420" w:firstLineChars="0"/>
+        <w:rPr>
+          <w:rFonts w:hint="eastAsia"/>
+          <w:lang w:val="en-US" w:eastAsia="zh-CN"/>
+        </w:rPr>
+      </w:pPr>
+      <w:r>
+        <w:rPr>
+          <w:rFonts w:hint="eastAsia"/>
+          <w:lang w:val="en-US" w:eastAsia="zh-CN"/>
+        </w:rPr>
+        <w:t>2-literative review: Qixuan</w:t>
+      </w:r>
+    </w:p>
+    <w:p>
+      <w:pPr>
+        <w:ind w:left="420" w:leftChars="0" w:firstLine="420" w:firstLineChars="0"/>
+        <w:rPr>
+          <w:rFonts w:hint="eastAsia"/>
+          <w:lang w:val="en-US" w:eastAsia="zh-CN"/>
+        </w:rPr>
+      </w:pPr>
+      <w:r>
+        <w:rPr>
+          <w:rFonts w:hint="eastAsia"/>
+          <w:lang w:val="en-US" w:eastAsia="zh-CN"/>
+        </w:rPr>
+        <w:t>3-Methology: Yuexin (3.1  3.2  3.5),  Fei (3.3  3.4  intro)</w:t>
+      </w:r>
+    </w:p>
+    <w:p>
+      <w:pPr>
+        <w:numPr>
+          <w:numId w:val="0"/>
+        </w:numPr>
+        <w:ind w:left="840" w:leftChars="0"/>
         <w:rPr>
           <w:rFonts w:hint="default"/>
           <w:lang w:val="en-US" w:eastAsia="zh-CN"/>

</xml_diff>